<commit_message>
Add details, uri, API doc
</commit_message>
<xml_diff>
--- a/API Doc.docx
+++ b/API Doc.docx
@@ -661,7 +661,7 @@
                 <w:rFonts w:hint="eastAsia"/>
                 <w:sz w:val="22"/>
               </w:rPr>
-              <w:t>사용자 데이터</w:t>
+              <w:t>디바이스</w:t>
             </w:r>
           </w:p>
         </w:tc>
@@ -673,16 +673,15 @@
             <w:pPr>
               <w:jc w:val="center"/>
               <w:rPr>
-                <w:rFonts w:hint="eastAsia"/>
-                <w:sz w:val="22"/>
-              </w:rPr>
-            </w:pPr>
-            <w:r>
-              <w:rPr>
-                <w:rFonts w:hint="eastAsia"/>
-                <w:sz w:val="22"/>
-              </w:rPr>
-              <w:t>새로운 사용자 스코어 추가</w:t>
+                <w:sz w:val="22"/>
+              </w:rPr>
+            </w:pPr>
+            <w:r>
+              <w:rPr>
+                <w:rFonts w:hint="eastAsia"/>
+                <w:sz w:val="22"/>
+              </w:rPr>
+              <w:t>새로운 디바이스 추가</w:t>
             </w:r>
           </w:p>
         </w:tc>
@@ -714,16 +713,15 @@
             <w:pPr>
               <w:jc w:val="center"/>
               <w:rPr>
-                <w:rFonts w:hint="eastAsia"/>
-                <w:sz w:val="22"/>
-              </w:rPr>
-            </w:pPr>
-            <w:r>
-              <w:rPr>
-                <w:rFonts w:hint="eastAsia"/>
-                <w:sz w:val="22"/>
-              </w:rPr>
-              <w:t>/user</w:t>
+                <w:sz w:val="22"/>
+              </w:rPr>
+            </w:pPr>
+            <w:r>
+              <w:rPr>
+                <w:rFonts w:hint="eastAsia"/>
+                <w:sz w:val="22"/>
+              </w:rPr>
+              <w:t>/device</w:t>
             </w:r>
           </w:p>
         </w:tc>
@@ -757,77 +755,63 @@
                 <w:rFonts w:hint="eastAsia"/>
                 <w:sz w:val="22"/>
               </w:rPr>
-              <w:t>phone: String</w:t>
-            </w:r>
-          </w:p>
-          <w:p>
-            <w:pPr>
-              <w:jc w:val="center"/>
-              <w:rPr>
-                <w:sz w:val="22"/>
-              </w:rPr>
-            </w:pPr>
-            <w:r>
-              <w:rPr>
-                <w:sz w:val="22"/>
-              </w:rPr>
-              <w:t>name: String</w:t>
-            </w:r>
-          </w:p>
-          <w:p>
-            <w:pPr>
-              <w:jc w:val="center"/>
-              <w:rPr>
-                <w:sz w:val="22"/>
-              </w:rPr>
-            </w:pPr>
-            <w:r>
-              <w:rPr>
-                <w:sz w:val="22"/>
-              </w:rPr>
-              <w:t>affiliation: String</w:t>
-            </w:r>
-          </w:p>
-          <w:p>
-            <w:pPr>
-              <w:jc w:val="center"/>
-              <w:rPr>
-                <w:sz w:val="22"/>
-              </w:rPr>
-            </w:pPr>
-            <w:r>
-              <w:rPr>
-                <w:sz w:val="22"/>
-              </w:rPr>
-              <w:t>age: int</w:t>
-            </w:r>
-          </w:p>
-          <w:p>
-            <w:pPr>
-              <w:jc w:val="center"/>
-              <w:rPr>
-                <w:sz w:val="22"/>
-              </w:rPr>
-            </w:pPr>
-            <w:r>
-              <w:rPr>
-                <w:sz w:val="22"/>
-              </w:rPr>
-              <w:t>category: int</w:t>
-            </w:r>
-          </w:p>
-          <w:p>
-            <w:pPr>
-              <w:jc w:val="center"/>
-              <w:rPr>
-                <w:sz w:val="22"/>
-              </w:rPr>
-            </w:pPr>
-            <w:r>
-              <w:rPr>
-                <w:sz w:val="22"/>
-              </w:rPr>
-              <w:t>score: int</w:t>
+              <w:t>registration_id: String</w:t>
+            </w:r>
+          </w:p>
+          <w:p>
+            <w:pPr>
+              <w:jc w:val="center"/>
+              <w:rPr>
+                <w:sz w:val="22"/>
+              </w:rPr>
+            </w:pPr>
+            <w:r>
+              <w:rPr>
+                <w:sz w:val="22"/>
+              </w:rPr>
+              <w:t>type: int</w:t>
+            </w:r>
+          </w:p>
+          <w:p>
+            <w:pPr>
+              <w:jc w:val="center"/>
+              <w:rPr>
+                <w:sz w:val="22"/>
+              </w:rPr>
+            </w:pPr>
+            <w:r>
+              <w:rPr>
+                <w:sz w:val="22"/>
+              </w:rPr>
+              <w:t>(type 1 = drawer)</w:t>
+            </w:r>
+          </w:p>
+          <w:p>
+            <w:pPr>
+              <w:jc w:val="center"/>
+              <w:rPr>
+                <w:sz w:val="22"/>
+              </w:rPr>
+            </w:pPr>
+            <w:r>
+              <w:rPr>
+                <w:sz w:val="22"/>
+              </w:rPr>
+              <w:t>(type 2 = shower)</w:t>
+            </w:r>
+          </w:p>
+          <w:p>
+            <w:pPr>
+              <w:jc w:val="center"/>
+              <w:rPr>
+                <w:sz w:val="22"/>
+              </w:rPr>
+            </w:pPr>
+            <w:r>
+              <w:rPr>
+                <w:sz w:val="22"/>
+              </w:rPr>
+              <w:t>(type 3 = leaderboard)</w:t>
             </w:r>
           </w:p>
         </w:tc>
@@ -839,7 +823,6 @@
             <w:pPr>
               <w:jc w:val="center"/>
               <w:rPr>
-                <w:rFonts w:hint="eastAsia"/>
                 <w:sz w:val="22"/>
               </w:rPr>
             </w:pPr>
@@ -919,7 +902,7 @@
                 <w:rFonts w:hint="eastAsia"/>
                 <w:sz w:val="22"/>
               </w:rPr>
-              <w:t>카테고리별 누적 선택 횟수</w:t>
+              <w:t>새로운 사용자 스코어 추가</w:t>
             </w:r>
           </w:p>
         </w:tc>
@@ -939,7 +922,7 @@
                 <w:rFonts w:hint="eastAsia"/>
                 <w:sz w:val="22"/>
               </w:rPr>
-              <w:t>GET</w:t>
+              <w:t>POST</w:t>
             </w:r>
           </w:p>
         </w:tc>
@@ -959,7 +942,7 @@
                 <w:rFonts w:hint="eastAsia"/>
                 <w:sz w:val="22"/>
               </w:rPr>
-              <w:t>/category-count</w:t>
+              <w:t>/user</w:t>
             </w:r>
           </w:p>
         </w:tc>
@@ -987,6 +970,83 @@
                 <w:sz w:val="22"/>
               </w:rPr>
             </w:pPr>
+            <w:r>
+              <w:rPr>
+                <w:rFonts w:hint="eastAsia"/>
+                <w:sz w:val="22"/>
+              </w:rPr>
+              <w:t>phone: String</w:t>
+            </w:r>
+          </w:p>
+          <w:p>
+            <w:pPr>
+              <w:jc w:val="center"/>
+              <w:rPr>
+                <w:sz w:val="22"/>
+              </w:rPr>
+            </w:pPr>
+            <w:r>
+              <w:rPr>
+                <w:sz w:val="22"/>
+              </w:rPr>
+              <w:t>name: String</w:t>
+            </w:r>
+          </w:p>
+          <w:p>
+            <w:pPr>
+              <w:jc w:val="center"/>
+              <w:rPr>
+                <w:sz w:val="22"/>
+              </w:rPr>
+            </w:pPr>
+            <w:r>
+              <w:rPr>
+                <w:sz w:val="22"/>
+              </w:rPr>
+              <w:t>affiliation: String</w:t>
+            </w:r>
+          </w:p>
+          <w:p>
+            <w:pPr>
+              <w:jc w:val="center"/>
+              <w:rPr>
+                <w:sz w:val="22"/>
+              </w:rPr>
+            </w:pPr>
+            <w:r>
+              <w:rPr>
+                <w:sz w:val="22"/>
+              </w:rPr>
+              <w:t>age: int</w:t>
+            </w:r>
+          </w:p>
+          <w:p>
+            <w:pPr>
+              <w:jc w:val="center"/>
+              <w:rPr>
+                <w:sz w:val="22"/>
+              </w:rPr>
+            </w:pPr>
+            <w:r>
+              <w:rPr>
+                <w:sz w:val="22"/>
+              </w:rPr>
+              <w:t>category: int</w:t>
+            </w:r>
+          </w:p>
+          <w:p>
+            <w:pPr>
+              <w:jc w:val="center"/>
+              <w:rPr>
+                <w:sz w:val="22"/>
+              </w:rPr>
+            </w:pPr>
+            <w:r>
+              <w:rPr>
+                <w:sz w:val="22"/>
+              </w:rPr>
+              <w:t>score: int</w:t>
+            </w:r>
           </w:p>
         </w:tc>
         <w:tc>
@@ -1005,7 +1065,7 @@
                 <w:rFonts w:hint="eastAsia"/>
                 <w:sz w:val="22"/>
               </w:rPr>
-              <w:t>200</w:t>
+              <w:t>201</w:t>
             </w:r>
           </w:p>
         </w:tc>
@@ -1017,143 +1077,9 @@
             <w:pPr>
               <w:jc w:val="center"/>
               <w:rPr>
-                <w:rFonts w:hint="eastAsia"/>
-                <w:sz w:val="22"/>
-              </w:rPr>
-            </w:pPr>
-            <w:r>
-              <w:rPr>
-                <w:rFonts w:hint="eastAsia"/>
-                <w:sz w:val="22"/>
-              </w:rPr>
-              <w:t>1: int</w:t>
-            </w:r>
-          </w:p>
-          <w:p>
-            <w:pPr>
-              <w:jc w:val="center"/>
-              <w:rPr>
-                <w:sz w:val="22"/>
-              </w:rPr>
-            </w:pPr>
-            <w:r>
-              <w:rPr>
-                <w:sz w:val="22"/>
-              </w:rPr>
-              <w:t>2: int</w:t>
-            </w:r>
-          </w:p>
-          <w:p>
-            <w:pPr>
-              <w:jc w:val="center"/>
-              <w:rPr>
-                <w:sz w:val="22"/>
-              </w:rPr>
-            </w:pPr>
-            <w:r>
-              <w:rPr>
-                <w:sz w:val="22"/>
-              </w:rPr>
-              <w:t>3: int</w:t>
-            </w:r>
-          </w:p>
-          <w:p>
-            <w:pPr>
-              <w:jc w:val="center"/>
-              <w:rPr>
-                <w:sz w:val="22"/>
-              </w:rPr>
-            </w:pPr>
-            <w:r>
-              <w:rPr>
-                <w:sz w:val="22"/>
-              </w:rPr>
-              <w:t>4: int</w:t>
-            </w:r>
-          </w:p>
-          <w:p>
-            <w:pPr>
-              <w:jc w:val="center"/>
-              <w:rPr>
-                <w:sz w:val="22"/>
-              </w:rPr>
-            </w:pPr>
-            <w:r>
-              <w:rPr>
-                <w:sz w:val="22"/>
-              </w:rPr>
-              <w:t>5: int</w:t>
-            </w:r>
-          </w:p>
-          <w:p>
-            <w:pPr>
-              <w:jc w:val="center"/>
-              <w:rPr>
-                <w:sz w:val="22"/>
-              </w:rPr>
-            </w:pPr>
-            <w:r>
-              <w:rPr>
-                <w:sz w:val="22"/>
-              </w:rPr>
-              <w:t>6: int</w:t>
-            </w:r>
-          </w:p>
-          <w:p>
-            <w:pPr>
-              <w:jc w:val="center"/>
-              <w:rPr>
-                <w:sz w:val="22"/>
-              </w:rPr>
-            </w:pPr>
-            <w:r>
-              <w:rPr>
-                <w:sz w:val="22"/>
-              </w:rPr>
-              <w:t>7: int</w:t>
-            </w:r>
-          </w:p>
-          <w:p>
-            <w:pPr>
-              <w:jc w:val="center"/>
-              <w:rPr>
-                <w:sz w:val="22"/>
-              </w:rPr>
-            </w:pPr>
-            <w:r>
-              <w:rPr>
-                <w:sz w:val="22"/>
-              </w:rPr>
-              <w:t>8: int</w:t>
-            </w:r>
-          </w:p>
-          <w:p>
-            <w:pPr>
-              <w:jc w:val="center"/>
-              <w:rPr>
-                <w:sz w:val="22"/>
-              </w:rPr>
-            </w:pPr>
-            <w:r>
-              <w:rPr>
-                <w:sz w:val="22"/>
-              </w:rPr>
-              <w:t>9: int</w:t>
-            </w:r>
-          </w:p>
-          <w:p>
-            <w:pPr>
-              <w:jc w:val="center"/>
-              <w:rPr>
-                <w:sz w:val="22"/>
-              </w:rPr>
-            </w:pPr>
-            <w:r>
-              <w:rPr>
-                <w:sz w:val="22"/>
-              </w:rPr>
-              <w:t>10: int</w:t>
-            </w:r>
+                <w:sz w:val="22"/>
+              </w:rPr>
+            </w:pPr>
           </w:p>
         </w:tc>
         <w:tc>
@@ -1190,7 +1116,7 @@
                 <w:rFonts w:hint="eastAsia"/>
                 <w:sz w:val="22"/>
               </w:rPr>
-              <w:t>랭킹</w:t>
+              <w:t>사용자 데이터</w:t>
             </w:r>
           </w:p>
         </w:tc>
@@ -1210,7 +1136,7 @@
                 <w:rFonts w:hint="eastAsia"/>
                 <w:sz w:val="22"/>
               </w:rPr>
-              <w:t>게임 스코어 랭킹</w:t>
+              <w:t>카테고리별 누적 선택 횟수</w:t>
             </w:r>
           </w:p>
         </w:tc>
@@ -1227,6 +1153,7 @@
             </w:pPr>
             <w:r>
               <w:rPr>
+                <w:rFonts w:hint="eastAsia"/>
                 <w:sz w:val="22"/>
               </w:rPr>
               <w:t>GET</w:t>
@@ -1249,7 +1176,7 @@
                 <w:rFonts w:hint="eastAsia"/>
                 <w:sz w:val="22"/>
               </w:rPr>
-              <w:t>/rank</w:t>
+              <w:t>/category-count</w:t>
             </w:r>
           </w:p>
         </w:tc>
@@ -1307,72 +1234,141 @@
             <w:pPr>
               <w:jc w:val="center"/>
               <w:rPr>
-                <w:rFonts w:hint="eastAsia"/>
-                <w:sz w:val="22"/>
-              </w:rPr>
-            </w:pPr>
-            <w:r>
-              <w:rPr>
-                <w:rFonts w:hint="eastAsia"/>
-                <w:sz w:val="22"/>
-              </w:rPr>
-              <w:t>phone: String</w:t>
-            </w:r>
-          </w:p>
-          <w:p>
-            <w:pPr>
-              <w:jc w:val="center"/>
-              <w:rPr>
-                <w:sz w:val="22"/>
-              </w:rPr>
-            </w:pPr>
-            <w:r>
-              <w:rPr>
-                <w:sz w:val="22"/>
-              </w:rPr>
-              <w:t>name: String</w:t>
-            </w:r>
-          </w:p>
-          <w:p>
-            <w:pPr>
-              <w:jc w:val="center"/>
-              <w:rPr>
-                <w:sz w:val="22"/>
-              </w:rPr>
-            </w:pPr>
-            <w:r>
-              <w:rPr>
-                <w:sz w:val="22"/>
-              </w:rPr>
-              <w:t>affiliation: String</w:t>
-            </w:r>
-          </w:p>
-          <w:p>
-            <w:pPr>
-              <w:jc w:val="center"/>
-              <w:rPr>
-                <w:sz w:val="22"/>
-              </w:rPr>
-            </w:pPr>
-            <w:r>
-              <w:rPr>
-                <w:sz w:val="22"/>
-              </w:rPr>
-              <w:t>age: int</w:t>
-            </w:r>
-          </w:p>
-          <w:p>
-            <w:pPr>
-              <w:jc w:val="center"/>
-              <w:rPr>
-                <w:sz w:val="22"/>
-              </w:rPr>
-            </w:pPr>
-            <w:r>
-              <w:rPr>
-                <w:sz w:val="22"/>
-              </w:rPr>
-              <w:t>score: int</w:t>
+                <w:sz w:val="22"/>
+              </w:rPr>
+            </w:pPr>
+            <w:r>
+              <w:rPr>
+                <w:rFonts w:hint="eastAsia"/>
+                <w:sz w:val="22"/>
+              </w:rPr>
+              <w:t>1: int</w:t>
+            </w:r>
+          </w:p>
+          <w:p>
+            <w:pPr>
+              <w:jc w:val="center"/>
+              <w:rPr>
+                <w:sz w:val="22"/>
+              </w:rPr>
+            </w:pPr>
+            <w:r>
+              <w:rPr>
+                <w:sz w:val="22"/>
+              </w:rPr>
+              <w:t>2: int</w:t>
+            </w:r>
+          </w:p>
+          <w:p>
+            <w:pPr>
+              <w:jc w:val="center"/>
+              <w:rPr>
+                <w:sz w:val="22"/>
+              </w:rPr>
+            </w:pPr>
+            <w:r>
+              <w:rPr>
+                <w:sz w:val="22"/>
+              </w:rPr>
+              <w:t>3: int</w:t>
+            </w:r>
+          </w:p>
+          <w:p>
+            <w:pPr>
+              <w:jc w:val="center"/>
+              <w:rPr>
+                <w:sz w:val="22"/>
+              </w:rPr>
+            </w:pPr>
+            <w:r>
+              <w:rPr>
+                <w:sz w:val="22"/>
+              </w:rPr>
+              <w:t>4: int</w:t>
+            </w:r>
+          </w:p>
+          <w:p>
+            <w:pPr>
+              <w:jc w:val="center"/>
+              <w:rPr>
+                <w:sz w:val="22"/>
+              </w:rPr>
+            </w:pPr>
+            <w:r>
+              <w:rPr>
+                <w:sz w:val="22"/>
+              </w:rPr>
+              <w:t>5: int</w:t>
+            </w:r>
+          </w:p>
+          <w:p>
+            <w:pPr>
+              <w:jc w:val="center"/>
+              <w:rPr>
+                <w:sz w:val="22"/>
+              </w:rPr>
+            </w:pPr>
+            <w:r>
+              <w:rPr>
+                <w:sz w:val="22"/>
+              </w:rPr>
+              <w:t>6: int</w:t>
+            </w:r>
+          </w:p>
+          <w:p>
+            <w:pPr>
+              <w:jc w:val="center"/>
+              <w:rPr>
+                <w:sz w:val="22"/>
+              </w:rPr>
+            </w:pPr>
+            <w:r>
+              <w:rPr>
+                <w:sz w:val="22"/>
+              </w:rPr>
+              <w:t>7: int</w:t>
+            </w:r>
+          </w:p>
+          <w:p>
+            <w:pPr>
+              <w:jc w:val="center"/>
+              <w:rPr>
+                <w:sz w:val="22"/>
+              </w:rPr>
+            </w:pPr>
+            <w:r>
+              <w:rPr>
+                <w:sz w:val="22"/>
+              </w:rPr>
+              <w:t>8: int</w:t>
+            </w:r>
+          </w:p>
+          <w:p>
+            <w:pPr>
+              <w:jc w:val="center"/>
+              <w:rPr>
+                <w:sz w:val="22"/>
+              </w:rPr>
+            </w:pPr>
+            <w:r>
+              <w:rPr>
+                <w:sz w:val="22"/>
+              </w:rPr>
+              <w:t>9: int</w:t>
+            </w:r>
+          </w:p>
+          <w:p>
+            <w:pPr>
+              <w:jc w:val="center"/>
+              <w:rPr>
+                <w:sz w:val="22"/>
+              </w:rPr>
+            </w:pPr>
+            <w:r>
+              <w:rPr>
+                <w:sz w:val="22"/>
+              </w:rPr>
+              <w:t>10: int</w:t>
             </w:r>
           </w:p>
         </w:tc>
@@ -1430,15 +1426,21 @@
                 <w:rFonts w:hint="eastAsia"/>
                 <w:sz w:val="22"/>
               </w:rPr>
-              <w:t>지정된</w:t>
-            </w:r>
-            <w:r>
-              <w:rPr>
-                <w:rFonts w:hint="eastAsia"/>
-                <w:sz w:val="22"/>
-              </w:rPr>
-              <w:t xml:space="preserve"> 사용자의 이미지 </w:t>
-            </w:r>
+              <w:t>게임 스코어 랭킹</w:t>
+            </w:r>
+          </w:p>
+        </w:tc>
+        <w:tc>
+          <w:tcPr>
+            <w:tcW w:w="1134" w:type="dxa"/>
+          </w:tcPr>
+          <w:p>
+            <w:pPr>
+              <w:jc w:val="center"/>
+              <w:rPr>
+                <w:sz w:val="22"/>
+              </w:rPr>
+            </w:pPr>
             <w:r>
               <w:rPr>
                 <w:sz w:val="22"/>
@@ -1446,73 +1448,6 @@
               <w:t>GET</w:t>
             </w:r>
           </w:p>
-          <w:p>
-            <w:pPr>
-              <w:jc w:val="center"/>
-              <w:rPr>
-                <w:sz w:val="22"/>
-              </w:rPr>
-            </w:pPr>
-            <w:r>
-              <w:rPr>
-                <w:rFonts w:hint="eastAsia"/>
-                <w:color w:val="7F7F7F" w:themeColor="text1" w:themeTint="80"/>
-                <w:sz w:val="22"/>
-              </w:rPr>
-              <w:t>서버 측에서 데이터와 이미지를 동시에 전송 불가능하므로</w:t>
-            </w:r>
-            <w:r>
-              <w:rPr>
-                <w:rFonts w:hint="eastAsia"/>
-                <w:color w:val="7F7F7F" w:themeColor="text1" w:themeTint="80"/>
-                <w:sz w:val="22"/>
-              </w:rPr>
-              <w:t xml:space="preserve"> 랭킹 API와 이미지 </w:t>
-            </w:r>
-            <w:r>
-              <w:rPr>
-                <w:color w:val="7F7F7F" w:themeColor="text1" w:themeTint="80"/>
-                <w:sz w:val="22"/>
-              </w:rPr>
-              <w:t xml:space="preserve">API </w:t>
-            </w:r>
-            <w:r>
-              <w:rPr>
-                <w:rFonts w:hint="eastAsia"/>
-                <w:color w:val="7F7F7F" w:themeColor="text1" w:themeTint="80"/>
-                <w:sz w:val="22"/>
-              </w:rPr>
-              <w:t>분할</w:t>
-            </w:r>
-          </w:p>
-        </w:tc>
-        <w:tc>
-          <w:tcPr>
-            <w:tcW w:w="1134" w:type="dxa"/>
-          </w:tcPr>
-          <w:p>
-            <w:pPr>
-              <w:jc w:val="center"/>
-              <w:rPr>
-                <w:sz w:val="22"/>
-              </w:rPr>
-            </w:pPr>
-          </w:p>
-          <w:p>
-            <w:pPr>
-              <w:jc w:val="center"/>
-              <w:rPr>
-                <w:sz w:val="22"/>
-              </w:rPr>
-            </w:pPr>
-            <w:r>
-              <w:rPr>
-                <w:rFonts w:hint="eastAsia"/>
-                <w:sz w:val="22"/>
-              </w:rPr>
-              <w:t>GET</w:t>
-            </w:r>
-          </w:p>
         </w:tc>
         <w:tc>
           <w:tcPr>
@@ -1525,26 +1460,12 @@
                 <w:sz w:val="22"/>
               </w:rPr>
             </w:pPr>
-          </w:p>
-          <w:p>
-            <w:pPr>
-              <w:jc w:val="center"/>
-              <w:rPr>
-                <w:sz w:val="22"/>
-              </w:rPr>
-            </w:pPr>
-            <w:r>
-              <w:rPr>
-                <w:rFonts w:hint="eastAsia"/>
-                <w:sz w:val="22"/>
-              </w:rPr>
-              <w:t>/user-image</w:t>
-            </w:r>
-            <w:r>
-              <w:rPr>
-                <w:sz w:val="22"/>
-              </w:rPr>
-              <w:t>/&lt;phone&gt;</w:t>
+            <w:r>
+              <w:rPr>
+                <w:rFonts w:hint="eastAsia"/>
+                <w:sz w:val="22"/>
+              </w:rPr>
+              <w:t>/rank</w:t>
             </w:r>
           </w:p>
         </w:tc>
@@ -1610,14 +1531,63 @@
                 <w:rFonts w:hint="eastAsia"/>
                 <w:sz w:val="22"/>
               </w:rPr>
-              <w:t>이미지</w:t>
-            </w:r>
-            <w:r>
-              <w:rPr>
-                <w:rFonts w:hint="eastAsia"/>
-                <w:sz w:val="22"/>
-              </w:rPr>
-              <w:t xml:space="preserve"> 반환</w:t>
+              <w:t>phone: String</w:t>
+            </w:r>
+          </w:p>
+          <w:p>
+            <w:pPr>
+              <w:jc w:val="center"/>
+              <w:rPr>
+                <w:sz w:val="22"/>
+              </w:rPr>
+            </w:pPr>
+            <w:r>
+              <w:rPr>
+                <w:sz w:val="22"/>
+              </w:rPr>
+              <w:t>name: String</w:t>
+            </w:r>
+          </w:p>
+          <w:p>
+            <w:pPr>
+              <w:jc w:val="center"/>
+              <w:rPr>
+                <w:sz w:val="22"/>
+              </w:rPr>
+            </w:pPr>
+            <w:r>
+              <w:rPr>
+                <w:sz w:val="22"/>
+              </w:rPr>
+              <w:t>affiliation: String</w:t>
+            </w:r>
+          </w:p>
+          <w:p>
+            <w:pPr>
+              <w:jc w:val="center"/>
+              <w:rPr>
+                <w:sz w:val="22"/>
+              </w:rPr>
+            </w:pPr>
+            <w:r>
+              <w:rPr>
+                <w:sz w:val="22"/>
+              </w:rPr>
+              <w:t>age: int</w:t>
+            </w:r>
+          </w:p>
+          <w:p>
+            <w:pPr>
+              <w:jc w:val="center"/>
+              <w:rPr>
+                <w:sz w:val="22"/>
+              </w:rPr>
+            </w:pPr>
+            <w:r>
+              <w:rPr>
+                <w:sz w:val="22"/>
+              </w:rPr>
+              <w:t>score: int</w:t>
             </w:r>
           </w:p>
         </w:tc>
@@ -1655,7 +1625,7 @@
                 <w:rFonts w:hint="eastAsia"/>
                 <w:sz w:val="22"/>
               </w:rPr>
-              <w:t>이미지</w:t>
+              <w:t>랭킹</w:t>
             </w:r>
           </w:p>
         </w:tc>
@@ -1667,16 +1637,52 @@
             <w:pPr>
               <w:jc w:val="center"/>
               <w:rPr>
-                <w:rFonts w:hint="eastAsia"/>
-                <w:sz w:val="22"/>
-              </w:rPr>
-            </w:pPr>
-            <w:r>
-              <w:rPr>
-                <w:rFonts w:hint="eastAsia"/>
-                <w:sz w:val="22"/>
-              </w:rPr>
-              <w:t>샘플 이미지 획득</w:t>
+                <w:sz w:val="22"/>
+              </w:rPr>
+            </w:pPr>
+            <w:r>
+              <w:rPr>
+                <w:rFonts w:hint="eastAsia"/>
+                <w:sz w:val="22"/>
+              </w:rPr>
+              <w:t xml:space="preserve">지정된 사용자의 이미지 </w:t>
+            </w:r>
+            <w:r>
+              <w:rPr>
+                <w:sz w:val="22"/>
+              </w:rPr>
+              <w:t>GET</w:t>
+            </w:r>
+          </w:p>
+          <w:p>
+            <w:pPr>
+              <w:jc w:val="center"/>
+              <w:rPr>
+                <w:sz w:val="22"/>
+              </w:rPr>
+            </w:pPr>
+            <w:r>
+              <w:rPr>
+                <w:rFonts w:hint="eastAsia"/>
+                <w:color w:val="7F7F7F" w:themeColor="text1" w:themeTint="80"/>
+                <w:sz w:val="22"/>
+              </w:rPr>
+              <w:t xml:space="preserve">서버 측에서 데이터와 이미지를 동시에 전송 불가능하므로 랭킹 API와 이미지 </w:t>
+            </w:r>
+            <w:r>
+              <w:rPr>
+                <w:color w:val="7F7F7F" w:themeColor="text1" w:themeTint="80"/>
+                <w:sz w:val="22"/>
+              </w:rPr>
+              <w:t xml:space="preserve">API </w:t>
+            </w:r>
+            <w:r>
+              <w:rPr>
+                <w:rFonts w:hint="eastAsia"/>
+                <w:color w:val="7F7F7F" w:themeColor="text1" w:themeTint="80"/>
+                <w:sz w:val="22"/>
+              </w:rPr>
+              <w:t>분할</w:t>
             </w:r>
           </w:p>
         </w:tc>
@@ -1691,6 +1697,14 @@
                 <w:sz w:val="22"/>
               </w:rPr>
             </w:pPr>
+          </w:p>
+          <w:p>
+            <w:pPr>
+              <w:jc w:val="center"/>
+              <w:rPr>
+                <w:sz w:val="22"/>
+              </w:rPr>
+            </w:pPr>
             <w:r>
               <w:rPr>
                 <w:rFonts w:hint="eastAsia"/>
@@ -1711,18 +1725,26 @@
                 <w:sz w:val="22"/>
               </w:rPr>
             </w:pPr>
-            <w:r>
-              <w:rPr>
-                <w:rFonts w:hint="eastAsia"/>
-                <w:sz w:val="22"/>
-              </w:rPr>
-              <w:t>/</w:t>
-            </w:r>
-            <w:r>
-              <w:rPr>
-                <w:sz w:val="22"/>
-              </w:rPr>
-              <w:t>sample-image/&lt;phone&gt;</w:t>
+          </w:p>
+          <w:p>
+            <w:pPr>
+              <w:jc w:val="center"/>
+              <w:rPr>
+                <w:sz w:val="22"/>
+              </w:rPr>
+            </w:pPr>
+            <w:r>
+              <w:rPr>
+                <w:rFonts w:hint="eastAsia"/>
+                <w:sz w:val="22"/>
+              </w:rPr>
+              <w:t>/user-image</w:t>
+            </w:r>
+            <w:r>
+              <w:rPr>
+                <w:sz w:val="22"/>
+              </w:rPr>
+              <w:t>/&lt;phone&gt;</w:t>
             </w:r>
           </w:p>
         </w:tc>
@@ -1790,8 +1812,6 @@
               </w:rPr>
               <w:t>이미지 반환</w:t>
             </w:r>
-            <w:bookmarkStart w:id="0" w:name="_GoBack"/>
-            <w:bookmarkEnd w:id="0"/>
           </w:p>
         </w:tc>
         <w:tc>
@@ -1840,6 +1860,616 @@
             <w:pPr>
               <w:jc w:val="center"/>
               <w:rPr>
+                <w:rFonts w:hint="eastAsia"/>
+                <w:sz w:val="22"/>
+              </w:rPr>
+            </w:pPr>
+            <w:r>
+              <w:rPr>
+                <w:rFonts w:hint="eastAsia"/>
+                <w:sz w:val="22"/>
+              </w:rPr>
+              <w:t xml:space="preserve">샘플 이미지를 위한 동적 </w:t>
+            </w:r>
+            <w:r>
+              <w:rPr>
+                <w:sz w:val="22"/>
+              </w:rPr>
+              <w:t xml:space="preserve">URI </w:t>
+            </w:r>
+            <w:r>
+              <w:rPr>
+                <w:rFonts w:hint="eastAsia"/>
+                <w:sz w:val="22"/>
+              </w:rPr>
+              <w:t>획득</w:t>
+            </w:r>
+          </w:p>
+        </w:tc>
+        <w:tc>
+          <w:tcPr>
+            <w:tcW w:w="1134" w:type="dxa"/>
+          </w:tcPr>
+          <w:p>
+            <w:pPr>
+              <w:jc w:val="center"/>
+              <w:rPr>
+                <w:sz w:val="22"/>
+              </w:rPr>
+            </w:pPr>
+            <w:r>
+              <w:rPr>
+                <w:rFonts w:hint="eastAsia"/>
+                <w:sz w:val="22"/>
+              </w:rPr>
+              <w:t>POST</w:t>
+            </w:r>
+          </w:p>
+        </w:tc>
+        <w:tc>
+          <w:tcPr>
+            <w:tcW w:w="3969" w:type="dxa"/>
+          </w:tcPr>
+          <w:p>
+            <w:pPr>
+              <w:jc w:val="center"/>
+              <w:rPr>
+                <w:sz w:val="22"/>
+              </w:rPr>
+            </w:pPr>
+            <w:r>
+              <w:rPr>
+                <w:rFonts w:hint="eastAsia"/>
+                <w:sz w:val="22"/>
+              </w:rPr>
+              <w:t>/</w:t>
+            </w:r>
+            <w:r>
+              <w:rPr>
+                <w:sz w:val="22"/>
+              </w:rPr>
+              <w:t>new-sample</w:t>
+            </w:r>
+          </w:p>
+        </w:tc>
+        <w:tc>
+          <w:tcPr>
+            <w:tcW w:w="4264" w:type="dxa"/>
+          </w:tcPr>
+          <w:p>
+            <w:pPr>
+              <w:jc w:val="center"/>
+              <w:rPr>
+                <w:sz w:val="22"/>
+              </w:rPr>
+            </w:pPr>
+          </w:p>
+        </w:tc>
+        <w:tc>
+          <w:tcPr>
+            <w:tcW w:w="4354" w:type="dxa"/>
+          </w:tcPr>
+          <w:p>
+            <w:pPr>
+              <w:jc w:val="center"/>
+              <w:rPr>
+                <w:sz w:val="22"/>
+              </w:rPr>
+            </w:pPr>
+            <w:r>
+              <w:rPr>
+                <w:rFonts w:hint="eastAsia"/>
+                <w:sz w:val="22"/>
+              </w:rPr>
+              <w:t>category: int</w:t>
+            </w:r>
+          </w:p>
+        </w:tc>
+        <w:tc>
+          <w:tcPr>
+            <w:tcW w:w="1474" w:type="dxa"/>
+          </w:tcPr>
+          <w:p>
+            <w:pPr>
+              <w:jc w:val="center"/>
+              <w:rPr>
+                <w:sz w:val="22"/>
+              </w:rPr>
+            </w:pPr>
+            <w:r>
+              <w:rPr>
+                <w:rFonts w:hint="eastAsia"/>
+                <w:sz w:val="22"/>
+              </w:rPr>
+              <w:t>201</w:t>
+            </w:r>
+          </w:p>
+        </w:tc>
+        <w:tc>
+          <w:tcPr>
+            <w:tcW w:w="4876" w:type="dxa"/>
+          </w:tcPr>
+          <w:p>
+            <w:pPr>
+              <w:jc w:val="center"/>
+              <w:rPr>
+                <w:sz w:val="22"/>
+              </w:rPr>
+            </w:pPr>
+            <w:r>
+              <w:rPr>
+                <w:rFonts w:hint="eastAsia"/>
+                <w:sz w:val="22"/>
+              </w:rPr>
+              <w:t>_id: String</w:t>
+            </w:r>
+          </w:p>
+          <w:p>
+            <w:pPr>
+              <w:jc w:val="center"/>
+              <w:rPr>
+                <w:sz w:val="22"/>
+              </w:rPr>
+            </w:pPr>
+            <w:r>
+              <w:rPr>
+                <w:rFonts w:hint="eastAsia"/>
+                <w:sz w:val="22"/>
+              </w:rPr>
+              <w:t>Shower로 푸쉬 메시지 전송</w:t>
+            </w:r>
+          </w:p>
+          <w:p>
+            <w:pPr>
+              <w:jc w:val="center"/>
+              <w:rPr>
+                <w:rFonts w:hint="eastAsia"/>
+                <w:sz w:val="22"/>
+              </w:rPr>
+            </w:pPr>
+            <w:r>
+              <w:rPr>
+                <w:rFonts w:hint="eastAsia"/>
+                <w:sz w:val="22"/>
+              </w:rPr>
+              <w:t>{</w:t>
+            </w:r>
+            <w:r>
+              <w:rPr>
+                <w:sz w:val="22"/>
+              </w:rPr>
+              <w:t>“message”: “sample”</w:t>
+            </w:r>
+            <w:r>
+              <w:rPr>
+                <w:sz w:val="22"/>
+              </w:rPr>
+              <w:t>, “_id”: String</w:t>
+            </w:r>
+            <w:r>
+              <w:rPr>
+                <w:sz w:val="22"/>
+              </w:rPr>
+              <w:t>}</w:t>
+            </w:r>
+          </w:p>
+        </w:tc>
+        <w:tc>
+          <w:tcPr>
+            <w:tcW w:w="1474" w:type="dxa"/>
+          </w:tcPr>
+          <w:p>
+            <w:pPr>
+              <w:jc w:val="center"/>
+              <w:rPr>
+                <w:sz w:val="22"/>
+              </w:rPr>
+            </w:pPr>
+          </w:p>
+        </w:tc>
+      </w:tr>
+      <w:tr>
+        <w:trPr>
+          <w:trHeight w:val="551"/>
+        </w:trPr>
+        <w:tc>
+          <w:tcPr>
+            <w:tcW w:w="2834" w:type="dxa"/>
+          </w:tcPr>
+          <w:p>
+            <w:pPr>
+              <w:jc w:val="center"/>
+              <w:rPr>
+                <w:sz w:val="22"/>
+              </w:rPr>
+            </w:pPr>
+            <w:r>
+              <w:rPr>
+                <w:rFonts w:hint="eastAsia"/>
+                <w:sz w:val="22"/>
+              </w:rPr>
+              <w:t>이미지</w:t>
+            </w:r>
+          </w:p>
+        </w:tc>
+        <w:tc>
+          <w:tcPr>
+            <w:tcW w:w="3231" w:type="dxa"/>
+          </w:tcPr>
+          <w:p>
+            <w:pPr>
+              <w:jc w:val="center"/>
+              <w:rPr>
+                <w:sz w:val="22"/>
+              </w:rPr>
+            </w:pPr>
+            <w:r>
+              <w:rPr>
+                <w:rFonts w:hint="eastAsia"/>
+                <w:sz w:val="22"/>
+              </w:rPr>
+              <w:t>샘플 이미지 획득</w:t>
+            </w:r>
+          </w:p>
+        </w:tc>
+        <w:tc>
+          <w:tcPr>
+            <w:tcW w:w="1134" w:type="dxa"/>
+          </w:tcPr>
+          <w:p>
+            <w:pPr>
+              <w:jc w:val="center"/>
+              <w:rPr>
+                <w:sz w:val="22"/>
+              </w:rPr>
+            </w:pPr>
+            <w:r>
+              <w:rPr>
+                <w:rFonts w:hint="eastAsia"/>
+                <w:sz w:val="22"/>
+              </w:rPr>
+              <w:t>GET</w:t>
+            </w:r>
+          </w:p>
+        </w:tc>
+        <w:tc>
+          <w:tcPr>
+            <w:tcW w:w="3969" w:type="dxa"/>
+          </w:tcPr>
+          <w:p>
+            <w:pPr>
+              <w:jc w:val="center"/>
+              <w:rPr>
+                <w:sz w:val="22"/>
+              </w:rPr>
+            </w:pPr>
+            <w:r>
+              <w:rPr>
+                <w:rFonts w:hint="eastAsia"/>
+                <w:sz w:val="22"/>
+              </w:rPr>
+              <w:t>/sample/</w:t>
+            </w:r>
+            <w:r>
+              <w:rPr>
+                <w:sz w:val="22"/>
+              </w:rPr>
+              <w:t>&lt;_id&gt;</w:t>
+            </w:r>
+          </w:p>
+        </w:tc>
+        <w:tc>
+          <w:tcPr>
+            <w:tcW w:w="4264" w:type="dxa"/>
+          </w:tcPr>
+          <w:p>
+            <w:pPr>
+              <w:jc w:val="center"/>
+              <w:rPr>
+                <w:sz w:val="22"/>
+              </w:rPr>
+            </w:pPr>
+          </w:p>
+        </w:tc>
+        <w:tc>
+          <w:tcPr>
+            <w:tcW w:w="4354" w:type="dxa"/>
+          </w:tcPr>
+          <w:p>
+            <w:pPr>
+              <w:jc w:val="center"/>
+              <w:rPr>
+                <w:sz w:val="22"/>
+              </w:rPr>
+            </w:pPr>
+          </w:p>
+        </w:tc>
+        <w:tc>
+          <w:tcPr>
+            <w:tcW w:w="1474" w:type="dxa"/>
+          </w:tcPr>
+          <w:p>
+            <w:pPr>
+              <w:jc w:val="center"/>
+              <w:rPr>
+                <w:sz w:val="22"/>
+              </w:rPr>
+            </w:pPr>
+            <w:r>
+              <w:rPr>
+                <w:rFonts w:hint="eastAsia"/>
+                <w:sz w:val="22"/>
+              </w:rPr>
+              <w:t>200</w:t>
+            </w:r>
+            <w:bookmarkStart w:id="0" w:name="_GoBack"/>
+            <w:bookmarkEnd w:id="0"/>
+          </w:p>
+        </w:tc>
+        <w:tc>
+          <w:tcPr>
+            <w:tcW w:w="4876" w:type="dxa"/>
+          </w:tcPr>
+          <w:p>
+            <w:pPr>
+              <w:jc w:val="center"/>
+              <w:rPr>
+                <w:sz w:val="22"/>
+              </w:rPr>
+            </w:pPr>
+            <w:r>
+              <w:rPr>
+                <w:rFonts w:hint="eastAsia"/>
+                <w:sz w:val="22"/>
+              </w:rPr>
+              <w:t>이미지 반환</w:t>
+            </w:r>
+          </w:p>
+        </w:tc>
+        <w:tc>
+          <w:tcPr>
+            <w:tcW w:w="1474" w:type="dxa"/>
+          </w:tcPr>
+          <w:p>
+            <w:pPr>
+              <w:jc w:val="center"/>
+              <w:rPr>
+                <w:sz w:val="22"/>
+              </w:rPr>
+            </w:pPr>
+          </w:p>
+        </w:tc>
+      </w:tr>
+      <w:tr>
+        <w:trPr>
+          <w:trHeight w:val="551"/>
+        </w:trPr>
+        <w:tc>
+          <w:tcPr>
+            <w:tcW w:w="2834" w:type="dxa"/>
+          </w:tcPr>
+          <w:p>
+            <w:pPr>
+              <w:jc w:val="center"/>
+              <w:rPr>
+                <w:rFonts w:hint="eastAsia"/>
+                <w:sz w:val="22"/>
+              </w:rPr>
+            </w:pPr>
+            <w:r>
+              <w:rPr>
+                <w:rFonts w:hint="eastAsia"/>
+                <w:sz w:val="22"/>
+              </w:rPr>
+              <w:t>그리기</w:t>
+            </w:r>
+          </w:p>
+        </w:tc>
+        <w:tc>
+          <w:tcPr>
+            <w:tcW w:w="3231" w:type="dxa"/>
+          </w:tcPr>
+          <w:p>
+            <w:pPr>
+              <w:jc w:val="center"/>
+              <w:rPr>
+                <w:rFonts w:hint="eastAsia"/>
+                <w:sz w:val="22"/>
+              </w:rPr>
+            </w:pPr>
+            <w:r>
+              <w:rPr>
+                <w:rFonts w:hint="eastAsia"/>
+                <w:sz w:val="22"/>
+              </w:rPr>
+              <w:t>그리기 시작</w:t>
+            </w:r>
+          </w:p>
+        </w:tc>
+        <w:tc>
+          <w:tcPr>
+            <w:tcW w:w="1134" w:type="dxa"/>
+          </w:tcPr>
+          <w:p>
+            <w:pPr>
+              <w:jc w:val="center"/>
+              <w:rPr>
+                <w:rFonts w:hint="eastAsia"/>
+                <w:sz w:val="22"/>
+              </w:rPr>
+            </w:pPr>
+            <w:r>
+              <w:rPr>
+                <w:rFonts w:hint="eastAsia"/>
+                <w:sz w:val="22"/>
+              </w:rPr>
+              <w:t>POST</w:t>
+            </w:r>
+          </w:p>
+        </w:tc>
+        <w:tc>
+          <w:tcPr>
+            <w:tcW w:w="3969" w:type="dxa"/>
+          </w:tcPr>
+          <w:p>
+            <w:pPr>
+              <w:jc w:val="center"/>
+              <w:rPr>
+                <w:rFonts w:hint="eastAsia"/>
+                <w:sz w:val="22"/>
+              </w:rPr>
+            </w:pPr>
+            <w:r>
+              <w:rPr>
+                <w:rFonts w:hint="eastAsia"/>
+                <w:sz w:val="22"/>
+              </w:rPr>
+              <w:t>/start-draw</w:t>
+            </w:r>
+            <w:r>
+              <w:rPr>
+                <w:sz w:val="22"/>
+              </w:rPr>
+              <w:t>/&lt;_id&gt;</w:t>
+            </w:r>
+          </w:p>
+        </w:tc>
+        <w:tc>
+          <w:tcPr>
+            <w:tcW w:w="4264" w:type="dxa"/>
+          </w:tcPr>
+          <w:p>
+            <w:pPr>
+              <w:jc w:val="center"/>
+              <w:rPr>
+                <w:sz w:val="22"/>
+              </w:rPr>
+            </w:pPr>
+          </w:p>
+        </w:tc>
+        <w:tc>
+          <w:tcPr>
+            <w:tcW w:w="4354" w:type="dxa"/>
+          </w:tcPr>
+          <w:p>
+            <w:pPr>
+              <w:jc w:val="center"/>
+              <w:rPr>
+                <w:sz w:val="22"/>
+              </w:rPr>
+            </w:pPr>
+          </w:p>
+        </w:tc>
+        <w:tc>
+          <w:tcPr>
+            <w:tcW w:w="1474" w:type="dxa"/>
+          </w:tcPr>
+          <w:p>
+            <w:pPr>
+              <w:jc w:val="center"/>
+              <w:rPr>
+                <w:sz w:val="22"/>
+              </w:rPr>
+            </w:pPr>
+            <w:r>
+              <w:rPr>
+                <w:rFonts w:hint="eastAsia"/>
+                <w:sz w:val="22"/>
+              </w:rPr>
+              <w:t>201</w:t>
+            </w:r>
+          </w:p>
+        </w:tc>
+        <w:tc>
+          <w:tcPr>
+            <w:tcW w:w="4876" w:type="dxa"/>
+          </w:tcPr>
+          <w:p>
+            <w:pPr>
+              <w:jc w:val="center"/>
+              <w:rPr>
+                <w:sz w:val="22"/>
+              </w:rPr>
+            </w:pPr>
+            <w:r>
+              <w:rPr>
+                <w:rFonts w:hint="eastAsia"/>
+                <w:sz w:val="22"/>
+              </w:rPr>
+              <w:t>Shower로 푸쉬 메시지 전송</w:t>
+            </w:r>
+          </w:p>
+          <w:p>
+            <w:pPr>
+              <w:jc w:val="center"/>
+              <w:rPr>
+                <w:rFonts w:hint="eastAsia"/>
+                <w:sz w:val="22"/>
+              </w:rPr>
+            </w:pPr>
+            <w:r>
+              <w:rPr>
+                <w:rFonts w:hint="eastAsia"/>
+                <w:sz w:val="22"/>
+              </w:rPr>
+              <w:t>{</w:t>
+            </w:r>
+            <w:r>
+              <w:rPr>
+                <w:sz w:val="22"/>
+              </w:rPr>
+              <w:t>“message”: “start”}</w:t>
+            </w:r>
+          </w:p>
+        </w:tc>
+        <w:tc>
+          <w:tcPr>
+            <w:tcW w:w="1474" w:type="dxa"/>
+          </w:tcPr>
+          <w:p>
+            <w:pPr>
+              <w:rPr>
+                <w:rFonts w:hint="eastAsia"/>
+                <w:sz w:val="22"/>
+              </w:rPr>
+            </w:pPr>
+          </w:p>
+        </w:tc>
+      </w:tr>
+      <w:tr>
+        <w:trPr>
+          <w:trHeight w:val="551"/>
+        </w:trPr>
+        <w:tc>
+          <w:tcPr>
+            <w:tcW w:w="2834" w:type="dxa"/>
+          </w:tcPr>
+          <w:p>
+            <w:pPr>
+              <w:jc w:val="center"/>
+              <w:rPr>
+                <w:rFonts w:hint="eastAsia"/>
+                <w:sz w:val="22"/>
+              </w:rPr>
+            </w:pPr>
+            <w:r>
+              <w:rPr>
+                <w:rFonts w:hint="eastAsia"/>
+                <w:sz w:val="22"/>
+              </w:rPr>
+              <w:t>그림</w:t>
+            </w:r>
+          </w:p>
+        </w:tc>
+        <w:tc>
+          <w:tcPr>
+            <w:tcW w:w="3231" w:type="dxa"/>
+          </w:tcPr>
+          <w:p>
+            <w:pPr>
+              <w:jc w:val="center"/>
+              <w:rPr>
+                <w:rFonts w:hint="eastAsia"/>
                 <w:sz w:val="22"/>
               </w:rPr>
             </w:pPr>
@@ -1860,6 +2490,7 @@
             <w:pPr>
               <w:jc w:val="center"/>
               <w:rPr>
+                <w:rFonts w:hint="eastAsia"/>
                 <w:sz w:val="22"/>
               </w:rPr>
             </w:pPr>
@@ -1880,16 +2511,198 @@
             <w:pPr>
               <w:jc w:val="center"/>
               <w:rPr>
-                <w:sz w:val="22"/>
-              </w:rPr>
-            </w:pPr>
-            <w:r>
-              <w:rPr>
-                <w:rFonts w:hint="eastAsia"/>
-                <w:sz w:val="22"/>
-              </w:rPr>
-              <w:t>/compare/&lt;phone&gt;</w:t>
-            </w:r>
+                <w:rFonts w:hint="eastAsia"/>
+                <w:sz w:val="22"/>
+              </w:rPr>
+            </w:pPr>
+            <w:r>
+              <w:rPr>
+                <w:rFonts w:hint="eastAsia"/>
+                <w:sz w:val="22"/>
+              </w:rPr>
+              <w:t>/</w:t>
+            </w:r>
+            <w:r>
+              <w:rPr>
+                <w:sz w:val="22"/>
+              </w:rPr>
+              <w:t>compare/&lt;_id&gt;</w:t>
+            </w:r>
+          </w:p>
+        </w:tc>
+        <w:tc>
+          <w:tcPr>
+            <w:tcW w:w="4264" w:type="dxa"/>
+          </w:tcPr>
+          <w:p>
+            <w:pPr>
+              <w:jc w:val="center"/>
+              <w:rPr>
+                <w:sz w:val="22"/>
+              </w:rPr>
+            </w:pPr>
+            <w:r>
+              <w:rPr>
+                <w:rFonts w:hint="eastAsia"/>
+                <w:sz w:val="22"/>
+              </w:rPr>
+              <w:t>미구현</w:t>
+            </w:r>
+          </w:p>
+        </w:tc>
+        <w:tc>
+          <w:tcPr>
+            <w:tcW w:w="4354" w:type="dxa"/>
+          </w:tcPr>
+          <w:p>
+            <w:pPr>
+              <w:jc w:val="center"/>
+              <w:rPr>
+                <w:sz w:val="22"/>
+              </w:rPr>
+            </w:pPr>
+          </w:p>
+        </w:tc>
+        <w:tc>
+          <w:tcPr>
+            <w:tcW w:w="1474" w:type="dxa"/>
+          </w:tcPr>
+          <w:p>
+            <w:pPr>
+              <w:jc w:val="center"/>
+              <w:rPr>
+                <w:sz w:val="22"/>
+              </w:rPr>
+            </w:pPr>
+          </w:p>
+        </w:tc>
+        <w:tc>
+          <w:tcPr>
+            <w:tcW w:w="4876" w:type="dxa"/>
+          </w:tcPr>
+          <w:p>
+            <w:pPr>
+              <w:jc w:val="center"/>
+              <w:rPr>
+                <w:sz w:val="22"/>
+              </w:rPr>
+            </w:pPr>
+            <w:r>
+              <w:rPr>
+                <w:rFonts w:hint="eastAsia"/>
+                <w:sz w:val="22"/>
+              </w:rPr>
+              <w:t xml:space="preserve">Shower와 </w:t>
+            </w:r>
+            <w:r>
+              <w:rPr>
+                <w:sz w:val="22"/>
+              </w:rPr>
+              <w:t>Leaderboard</w:t>
+            </w:r>
+            <w:r>
+              <w:rPr>
+                <w:rFonts w:hint="eastAsia"/>
+                <w:sz w:val="22"/>
+              </w:rPr>
+              <w:t>로 푸쉬 메시지 전송</w:t>
+            </w:r>
+          </w:p>
+          <w:p>
+            <w:pPr>
+              <w:jc w:val="center"/>
+              <w:rPr>
+                <w:rFonts w:hint="eastAsia"/>
+                <w:sz w:val="22"/>
+              </w:rPr>
+            </w:pPr>
+            <w:r>
+              <w:rPr>
+                <w:rFonts w:hint="eastAsia"/>
+                <w:sz w:val="22"/>
+              </w:rPr>
+              <w:t>{</w:t>
+            </w:r>
+            <w:r>
+              <w:rPr>
+                <w:sz w:val="22"/>
+              </w:rPr>
+              <w:t>“message”: “end”}</w:t>
+            </w:r>
+          </w:p>
+        </w:tc>
+        <w:tc>
+          <w:tcPr>
+            <w:tcW w:w="1474" w:type="dxa"/>
+          </w:tcPr>
+          <w:p>
+            <w:pPr>
+              <w:jc w:val="center"/>
+              <w:rPr>
+                <w:sz w:val="22"/>
+              </w:rPr>
+            </w:pPr>
+          </w:p>
+        </w:tc>
+      </w:tr>
+      <w:tr>
+        <w:trPr>
+          <w:trHeight w:val="551"/>
+        </w:trPr>
+        <w:tc>
+          <w:tcPr>
+            <w:tcW w:w="2834" w:type="dxa"/>
+          </w:tcPr>
+          <w:p>
+            <w:pPr>
+              <w:jc w:val="center"/>
+              <w:rPr>
+                <w:rFonts w:hint="eastAsia"/>
+                <w:sz w:val="22"/>
+              </w:rPr>
+            </w:pPr>
+          </w:p>
+        </w:tc>
+        <w:tc>
+          <w:tcPr>
+            <w:tcW w:w="3231" w:type="dxa"/>
+          </w:tcPr>
+          <w:p>
+            <w:pPr>
+              <w:jc w:val="center"/>
+              <w:rPr>
+                <w:rFonts w:hint="eastAsia"/>
+                <w:sz w:val="22"/>
+              </w:rPr>
+            </w:pPr>
+          </w:p>
+        </w:tc>
+        <w:tc>
+          <w:tcPr>
+            <w:tcW w:w="1134" w:type="dxa"/>
+          </w:tcPr>
+          <w:p>
+            <w:pPr>
+              <w:jc w:val="center"/>
+              <w:rPr>
+                <w:rFonts w:hint="eastAsia"/>
+                <w:sz w:val="22"/>
+              </w:rPr>
+            </w:pPr>
+          </w:p>
+        </w:tc>
+        <w:tc>
+          <w:tcPr>
+            <w:tcW w:w="3969" w:type="dxa"/>
+          </w:tcPr>
+          <w:p>
+            <w:pPr>
+              <w:jc w:val="center"/>
+              <w:rPr>
+                <w:rFonts w:hint="eastAsia"/>
+                <w:sz w:val="22"/>
+              </w:rPr>
+            </w:pPr>
           </w:p>
         </w:tc>
         <w:tc>

</xml_diff>